<commit_message>
commit heap sort code and text
</commit_message>
<xml_diff>
--- a/algorithm03_heap_sort/算法介绍-堆排序.docx
+++ b/algorithm03_heap_sort/算法介绍-堆排序.docx
@@ -55,7 +55,7 @@
         <w:widowControl/>
         <w:jc w:val="left"/>
         <w:rPr>
-          <w:rFonts w:ascii="Times New Roman" w:eastAsia="Times New Roman" w:hAnsi="Times New Roman" w:cs="Times New Roman"/>
+          <w:rFonts w:ascii="Times New Roman" w:eastAsia="Times New Roman" w:hAnsi="Times New Roman" w:cs="Times New Roman" w:hint="eastAsia"/>
           <w:kern w:val="0"/>
         </w:rPr>
       </w:pPr>
@@ -64,6 +64,305 @@
           <w:rFonts w:ascii="Courier New" w:hAnsi="Courier New" w:cs="Courier New"/>
         </w:rPr>
         <w:t xml:space="preserve">　　</w:t>
+      </w:r>
+      <w:r>
+        <w:rPr>
+          <w:rFonts w:ascii="MS Mincho" w:eastAsia="MS Mincho" w:hAnsi="MS Mincho" w:cs="MS Mincho"/>
+          <w:color w:val="333333"/>
+          <w:kern w:val="0"/>
+          <w:shd w:val="clear" w:color="auto" w:fill="FFFFFF"/>
+        </w:rPr>
+        <w:t>堆</w:t>
+      </w:r>
+      <w:r>
+        <w:rPr>
+          <w:rFonts w:ascii="SimSun" w:eastAsia="SimSun" w:hAnsi="SimSun" w:cs="SimSun"/>
+          <w:color w:val="333333"/>
+          <w:kern w:val="0"/>
+          <w:shd w:val="clear" w:color="auto" w:fill="FFFFFF"/>
+        </w:rPr>
+        <w:t>积</w:t>
+      </w:r>
+      <w:r>
+        <w:rPr>
+          <w:rFonts w:ascii="MS Mincho" w:eastAsia="MS Mincho" w:hAnsi="MS Mincho" w:cs="MS Mincho"/>
+          <w:color w:val="333333"/>
+          <w:kern w:val="0"/>
+          <w:shd w:val="clear" w:color="auto" w:fill="FFFFFF"/>
+        </w:rPr>
+        <w:t>排序</w:t>
+      </w:r>
+      <w:r>
+        <w:rPr>
+          <w:rFonts w:ascii="Helvetica Neue" w:eastAsia="Times New Roman" w:hAnsi="Helvetica Neue" w:cs="Times New Roman"/>
+          <w:color w:val="333333"/>
+          <w:kern w:val="0"/>
+          <w:shd w:val="clear" w:color="auto" w:fill="FFFFFF"/>
+        </w:rPr>
+        <w:t>(</w:t>
+      </w:r>
+      <w:proofErr w:type="spellStart"/>
+      <w:r>
+        <w:rPr>
+          <w:rFonts w:ascii="Helvetica Neue" w:eastAsia="Times New Roman" w:hAnsi="Helvetica Neue" w:cs="Times New Roman"/>
+          <w:color w:val="333333"/>
+          <w:kern w:val="0"/>
+          <w:shd w:val="clear" w:color="auto" w:fill="FFFFFF"/>
+        </w:rPr>
+        <w:t>Heapsort</w:t>
+      </w:r>
+      <w:proofErr w:type="spellEnd"/>
+      <w:r>
+        <w:rPr>
+          <w:rFonts w:ascii="Helvetica Neue" w:eastAsia="Times New Roman" w:hAnsi="Helvetica Neue" w:cs="Times New Roman"/>
+          <w:color w:val="333333"/>
+          <w:kern w:val="0"/>
+          <w:shd w:val="clear" w:color="auto" w:fill="FFFFFF"/>
+        </w:rPr>
+        <w:t>)</w:t>
+      </w:r>
+      <w:r>
+        <w:rPr>
+          <w:rFonts w:ascii="MS Mincho" w:eastAsia="MS Mincho" w:hAnsi="MS Mincho" w:cs="MS Mincho"/>
+          <w:color w:val="333333"/>
+          <w:kern w:val="0"/>
+          <w:shd w:val="clear" w:color="auto" w:fill="FFFFFF"/>
+        </w:rPr>
+        <w:t>是指利用堆</w:t>
+      </w:r>
+      <w:r>
+        <w:rPr>
+          <w:rFonts w:ascii="SimSun" w:eastAsia="SimSun" w:hAnsi="SimSun" w:cs="SimSun"/>
+          <w:color w:val="333333"/>
+          <w:kern w:val="0"/>
+          <w:shd w:val="clear" w:color="auto" w:fill="FFFFFF"/>
+        </w:rPr>
+        <w:t>这</w:t>
+      </w:r>
+      <w:r>
+        <w:rPr>
+          <w:rFonts w:ascii="MS Mincho" w:eastAsia="MS Mincho" w:hAnsi="MS Mincho" w:cs="MS Mincho"/>
+          <w:color w:val="333333"/>
+          <w:kern w:val="0"/>
+          <w:shd w:val="clear" w:color="auto" w:fill="FFFFFF"/>
+        </w:rPr>
+        <w:t>种数据</w:t>
+      </w:r>
+      <w:r>
+        <w:rPr>
+          <w:rFonts w:ascii="SimSun" w:eastAsia="SimSun" w:hAnsi="SimSun" w:cs="SimSun"/>
+          <w:color w:val="333333"/>
+          <w:kern w:val="0"/>
+          <w:shd w:val="clear" w:color="auto" w:fill="FFFFFF"/>
+        </w:rPr>
+        <w:t>结</w:t>
+      </w:r>
+      <w:r>
+        <w:rPr>
+          <w:rFonts w:ascii="MS Mincho" w:eastAsia="MS Mincho" w:hAnsi="MS Mincho" w:cs="MS Mincho"/>
+          <w:color w:val="333333"/>
+          <w:kern w:val="0"/>
+          <w:shd w:val="clear" w:color="auto" w:fill="FFFFFF"/>
+        </w:rPr>
+        <w:t>构所</w:t>
+      </w:r>
+      <w:r>
+        <w:rPr>
+          <w:rFonts w:ascii="SimSun" w:eastAsia="SimSun" w:hAnsi="SimSun" w:cs="SimSun"/>
+          <w:color w:val="333333"/>
+          <w:kern w:val="0"/>
+          <w:shd w:val="clear" w:color="auto" w:fill="FFFFFF"/>
+        </w:rPr>
+        <w:t>设计</w:t>
+      </w:r>
+      <w:r>
+        <w:rPr>
+          <w:rFonts w:ascii="MS Mincho" w:eastAsia="MS Mincho" w:hAnsi="MS Mincho" w:cs="MS Mincho"/>
+          <w:color w:val="333333"/>
+          <w:kern w:val="0"/>
+          <w:shd w:val="clear" w:color="auto" w:fill="FFFFFF"/>
+        </w:rPr>
+        <w:t>的一种排序算法。堆是一个近似完全二叉</w:t>
+      </w:r>
+      <w:r>
+        <w:rPr>
+          <w:rFonts w:ascii="SimSun" w:eastAsia="SimSun" w:hAnsi="SimSun" w:cs="SimSun"/>
+          <w:color w:val="333333"/>
+          <w:kern w:val="0"/>
+          <w:shd w:val="clear" w:color="auto" w:fill="FFFFFF"/>
+        </w:rPr>
+        <w:t>树</w:t>
+      </w:r>
+      <w:r>
+        <w:rPr>
+          <w:rFonts w:ascii="MS Mincho" w:eastAsia="MS Mincho" w:hAnsi="MS Mincho" w:cs="MS Mincho"/>
+          <w:color w:val="333333"/>
+          <w:kern w:val="0"/>
+          <w:shd w:val="clear" w:color="auto" w:fill="FFFFFF"/>
+        </w:rPr>
+        <w:t>的</w:t>
+      </w:r>
+      <w:r>
+        <w:rPr>
+          <w:rFonts w:ascii="SimSun" w:eastAsia="SimSun" w:hAnsi="SimSun" w:cs="SimSun"/>
+          <w:color w:val="333333"/>
+          <w:kern w:val="0"/>
+          <w:shd w:val="clear" w:color="auto" w:fill="FFFFFF"/>
+        </w:rPr>
+        <w:t>结</w:t>
+      </w:r>
+      <w:r>
+        <w:rPr>
+          <w:rFonts w:ascii="MS Mincho" w:eastAsia="MS Mincho" w:hAnsi="MS Mincho" w:cs="MS Mincho"/>
+          <w:color w:val="333333"/>
+          <w:kern w:val="0"/>
+          <w:shd w:val="clear" w:color="auto" w:fill="FFFFFF"/>
+        </w:rPr>
+        <w:t>构，并同</w:t>
+      </w:r>
+      <w:r>
+        <w:rPr>
+          <w:rFonts w:ascii="SimSun" w:eastAsia="SimSun" w:hAnsi="SimSun" w:cs="SimSun"/>
+          <w:color w:val="333333"/>
+          <w:kern w:val="0"/>
+          <w:shd w:val="clear" w:color="auto" w:fill="FFFFFF"/>
+        </w:rPr>
+        <w:t>时满</w:t>
+      </w:r>
+      <w:r>
+        <w:rPr>
+          <w:rFonts w:ascii="MS Mincho" w:eastAsia="MS Mincho" w:hAnsi="MS Mincho" w:cs="MS Mincho"/>
+          <w:color w:val="333333"/>
+          <w:kern w:val="0"/>
+          <w:shd w:val="clear" w:color="auto" w:fill="FFFFFF"/>
+        </w:rPr>
+        <w:t>足堆性</w:t>
+      </w:r>
+      <w:r>
+        <w:rPr>
+          <w:rFonts w:ascii="SimSun" w:eastAsia="SimSun" w:hAnsi="SimSun" w:cs="SimSun"/>
+          <w:color w:val="333333"/>
+          <w:kern w:val="0"/>
+          <w:shd w:val="clear" w:color="auto" w:fill="FFFFFF"/>
+        </w:rPr>
+        <w:t>质</w:t>
+      </w:r>
+      <w:r>
+        <w:rPr>
+          <w:rFonts w:ascii="MS Mincho" w:eastAsia="MS Mincho" w:hAnsi="MS Mincho" w:cs="MS Mincho"/>
+          <w:color w:val="333333"/>
+          <w:kern w:val="0"/>
+          <w:shd w:val="clear" w:color="auto" w:fill="FFFFFF"/>
+        </w:rPr>
+        <w:t>：即子</w:t>
+      </w:r>
+      <w:r>
+        <w:rPr>
+          <w:rFonts w:ascii="SimSun" w:eastAsia="SimSun" w:hAnsi="SimSun" w:cs="SimSun"/>
+          <w:color w:val="333333"/>
+          <w:kern w:val="0"/>
+          <w:shd w:val="clear" w:color="auto" w:fill="FFFFFF"/>
+        </w:rPr>
+        <w:t>结</w:t>
+      </w:r>
+      <w:r>
+        <w:rPr>
+          <w:rFonts w:ascii="MS Mincho" w:eastAsia="MS Mincho" w:hAnsi="MS Mincho" w:cs="MS Mincho"/>
+          <w:color w:val="333333"/>
+          <w:kern w:val="0"/>
+          <w:shd w:val="clear" w:color="auto" w:fill="FFFFFF"/>
+        </w:rPr>
+        <w:t>点的</w:t>
+      </w:r>
+      <w:r>
+        <w:rPr>
+          <w:rFonts w:ascii="SimSun" w:eastAsia="SimSun" w:hAnsi="SimSun" w:cs="SimSun"/>
+          <w:color w:val="333333"/>
+          <w:kern w:val="0"/>
+          <w:shd w:val="clear" w:color="auto" w:fill="FFFFFF"/>
+        </w:rPr>
+        <w:t>键值</w:t>
+      </w:r>
+      <w:r>
+        <w:rPr>
+          <w:rFonts w:ascii="MS Mincho" w:eastAsia="MS Mincho" w:hAnsi="MS Mincho" w:cs="MS Mincho"/>
+          <w:color w:val="333333"/>
+          <w:kern w:val="0"/>
+          <w:shd w:val="clear" w:color="auto" w:fill="FFFFFF"/>
+        </w:rPr>
+        <w:t>或索引</w:t>
+      </w:r>
+      <w:r>
+        <w:rPr>
+          <w:rFonts w:ascii="SimSun" w:eastAsia="SimSun" w:hAnsi="SimSun" w:cs="SimSun"/>
+          <w:color w:val="333333"/>
+          <w:kern w:val="0"/>
+          <w:shd w:val="clear" w:color="auto" w:fill="FFFFFF"/>
+        </w:rPr>
+        <w:t>总</w:t>
+      </w:r>
+      <w:r>
+        <w:rPr>
+          <w:rFonts w:ascii="MS Mincho" w:eastAsia="MS Mincho" w:hAnsi="MS Mincho" w:cs="MS Mincho"/>
+          <w:color w:val="333333"/>
+          <w:kern w:val="0"/>
+          <w:shd w:val="clear" w:color="auto" w:fill="FFFFFF"/>
+        </w:rPr>
+        <w:t>是小于</w:t>
+      </w:r>
+      <w:r>
+        <w:rPr>
+          <w:rFonts w:ascii="Helvetica Neue" w:eastAsia="Times New Roman" w:hAnsi="Helvetica Neue" w:cs="Times New Roman"/>
+          <w:color w:val="333333"/>
+          <w:kern w:val="0"/>
+          <w:shd w:val="clear" w:color="auto" w:fill="FFFFFF"/>
+        </w:rPr>
+        <w:t>(</w:t>
+      </w:r>
+      <w:r>
+        <w:rPr>
+          <w:rFonts w:ascii="MS Mincho" w:eastAsia="MS Mincho" w:hAnsi="MS Mincho" w:cs="MS Mincho"/>
+          <w:color w:val="333333"/>
+          <w:kern w:val="0"/>
+          <w:shd w:val="clear" w:color="auto" w:fill="FFFFFF"/>
+        </w:rPr>
+        <w:t>或者大于</w:t>
+      </w:r>
+      <w:r>
+        <w:rPr>
+          <w:rFonts w:ascii="Helvetica Neue" w:eastAsia="Times New Roman" w:hAnsi="Helvetica Neue" w:cs="Times New Roman"/>
+          <w:color w:val="333333"/>
+          <w:kern w:val="0"/>
+          <w:shd w:val="clear" w:color="auto" w:fill="FFFFFF"/>
+        </w:rPr>
+        <w:t>)</w:t>
+      </w:r>
+      <w:r>
+        <w:rPr>
+          <w:rFonts w:ascii="MS Mincho" w:eastAsia="MS Mincho" w:hAnsi="MS Mincho" w:cs="MS Mincho"/>
+          <w:color w:val="333333"/>
+          <w:kern w:val="0"/>
+          <w:shd w:val="clear" w:color="auto" w:fill="FFFFFF"/>
+        </w:rPr>
+        <w:t>它的父</w:t>
+      </w:r>
+      <w:r>
+        <w:rPr>
+          <w:rFonts w:ascii="SimSun" w:eastAsia="SimSun" w:hAnsi="SimSun" w:cs="SimSun"/>
+          <w:color w:val="333333"/>
+          <w:kern w:val="0"/>
+          <w:shd w:val="clear" w:color="auto" w:fill="FFFFFF"/>
+        </w:rPr>
+        <w:t>节</w:t>
+      </w:r>
+      <w:r>
+        <w:rPr>
+          <w:rFonts w:ascii="MS Mincho" w:eastAsia="MS Mincho" w:hAnsi="MS Mincho" w:cs="MS Mincho"/>
+          <w:color w:val="333333"/>
+          <w:kern w:val="0"/>
+          <w:shd w:val="clear" w:color="auto" w:fill="FFFFFF"/>
+        </w:rPr>
+        <w:t>点。</w:t>
       </w:r>
     </w:p>
     <w:p>
@@ -105,6 +404,306 @@
           <w:shd w:val="clear" w:color="auto" w:fill="FFFFFF"/>
         </w:rPr>
       </w:pPr>
+      <w:r>
+        <w:rPr>
+          <w:rFonts w:ascii="SimSun" w:eastAsia="SimSun" w:hAnsi="SimSun" w:cs="SimSun"/>
+          <w:color w:val="333333"/>
+          <w:kern w:val="0"/>
+          <w:shd w:val="clear" w:color="auto" w:fill="FFFFFF"/>
+        </w:rPr>
+        <w:t>堆排序就是把堆顶的最大数取出,</w:t>
+      </w:r>
+    </w:p>
+    <w:p>
+      <w:pPr>
+        <w:widowControl/>
+        <w:jc w:val="left"/>
+        <w:rPr>
+          <w:rFonts w:ascii="SimSun" w:eastAsia="SimSun" w:hAnsi="SimSun" w:cs="SimSun"/>
+          <w:color w:val="333333"/>
+          <w:kern w:val="0"/>
+          <w:shd w:val="clear" w:color="auto" w:fill="FFFFFF"/>
+        </w:rPr>
+      </w:pPr>
+      <w:r>
+        <w:rPr>
+          <w:rFonts w:ascii="SimSun" w:eastAsia="SimSun" w:hAnsi="SimSun" w:cs="SimSun"/>
+          <w:color w:val="333333"/>
+          <w:kern w:val="0"/>
+          <w:shd w:val="clear" w:color="auto" w:fill="FFFFFF"/>
+        </w:rPr>
+        <w:t>将剩余的堆继续调整为最大堆,具体过程在第二块有介绍,以递归实现</w:t>
+      </w:r>
+    </w:p>
+    <w:p>
+      <w:pPr>
+        <w:widowControl/>
+        <w:jc w:val="left"/>
+        <w:rPr>
+          <w:rFonts w:ascii="SimSun" w:eastAsia="SimSun" w:hAnsi="SimSun" w:cs="SimSun"/>
+          <w:color w:val="333333"/>
+          <w:kern w:val="0"/>
+          <w:shd w:val="clear" w:color="auto" w:fill="FFFFFF"/>
+        </w:rPr>
+      </w:pPr>
+      <w:r>
+        <w:rPr>
+          <w:rFonts w:ascii="SimSun" w:eastAsia="SimSun" w:hAnsi="SimSun" w:cs="SimSun"/>
+          <w:color w:val="333333"/>
+          <w:kern w:val="0"/>
+          <w:shd w:val="clear" w:color="auto" w:fill="FFFFFF"/>
+        </w:rPr>
+        <w:t>剩余部分调整为最大堆后,再次将堆顶的最大数取出,再将剩余部分调整为最大堆,这个过程持续到剩余数只有一个时结束</w:t>
+      </w:r>
+    </w:p>
+    <w:p>
+      <w:pPr>
+        <w:widowControl/>
+        <w:jc w:val="left"/>
+        <w:rPr>
+          <w:rFonts w:ascii="SimSun" w:eastAsia="SimSun" w:hAnsi="SimSun" w:cs="SimSun"/>
+          <w:color w:val="333333"/>
+          <w:kern w:val="0"/>
+          <w:shd w:val="clear" w:color="auto" w:fill="FFFFFF"/>
+        </w:rPr>
+      </w:pPr>
+      <w:r>
+        <w:rPr>
+          <w:rFonts w:ascii="SimSun" w:eastAsia="SimSun" w:hAnsi="SimSun" w:cs="SimSun"/>
+          <w:color w:val="333333"/>
+          <w:kern w:val="0"/>
+          <w:shd w:val="clear" w:color="auto" w:fill="FFFFFF"/>
+        </w:rPr>
+        <w:t>下边三张图详细描述了整个过程</w:t>
+      </w:r>
+    </w:p>
+    <w:p>
+      <w:pPr>
+        <w:widowControl/>
+        <w:jc w:val="left"/>
+        <w:rPr>
+          <w:rFonts w:ascii="SimSun" w:eastAsia="SimSun" w:hAnsi="SimSun" w:cs="SimSun"/>
+          <w:color w:val="333333"/>
+          <w:kern w:val="0"/>
+          <w:shd w:val="clear" w:color="auto" w:fill="FFFFFF"/>
+        </w:rPr>
+      </w:pPr>
+      <w:r>
+        <w:rPr>
+          <w:rFonts w:ascii="SimSun" w:eastAsia="SimSun" w:hAnsi="SimSun" w:cs="SimSun"/>
+          <w:color w:val="333333"/>
+          <w:kern w:val="0"/>
+          <w:shd w:val="clear" w:color="auto" w:fill="FFFFFF"/>
+        </w:rPr>
+        <w:drawing>
+          <wp:inline distT="0" distB="0" distL="0" distR="0" wp14:anchorId="74458ECC" wp14:editId="185E640A">
+            <wp:extent cx="5626100" cy="5118100"/>
+            <wp:effectExtent l="0" t="0" r="12700" b="12700"/>
+            <wp:docPr id="6" name="图片 6" descr="eap4">
+              <a:hlinkClick xmlns:a="http://schemas.openxmlformats.org/drawingml/2006/main" r:id="rId4"/>
+            </wp:docPr>
+            <wp:cNvGraphicFramePr>
+              <a:graphicFrameLocks xmlns:a="http://schemas.openxmlformats.org/drawingml/2006/main" noChangeAspect="1"/>
+            </wp:cNvGraphicFramePr>
+            <a:graphic xmlns:a="http://schemas.openxmlformats.org/drawingml/2006/main">
+              <a:graphicData uri="http://schemas.openxmlformats.org/drawingml/2006/picture">
+                <pic:pic xmlns:pic="http://schemas.openxmlformats.org/drawingml/2006/picture">
+                  <pic:nvPicPr>
+                    <pic:cNvPr id="0" name="Picture 16" descr="eap4">
+                      <a:hlinkClick r:id="rId4"/>
+                    </pic:cNvPr>
+                    <pic:cNvPicPr>
+                      <a:picLocks noChangeAspect="1" noChangeArrowheads="1"/>
+                    </pic:cNvPicPr>
+                  </pic:nvPicPr>
+                  <pic:blipFill>
+                    <a:blip r:embed="rId5">
+                      <a:extLst>
+                        <a:ext uri="{28A0092B-C50C-407E-A947-70E740481C1C}">
+                          <a14:useLocalDpi xmlns:a14="http://schemas.microsoft.com/office/drawing/2010/main" val="0"/>
+                        </a:ext>
+                      </a:extLst>
+                    </a:blip>
+                    <a:srcRect/>
+                    <a:stretch>
+                      <a:fillRect/>
+                    </a:stretch>
+                  </pic:blipFill>
+                  <pic:spPr bwMode="auto">
+                    <a:xfrm>
+                      <a:off x="0" y="0"/>
+                      <a:ext cx="5626100" cy="5118100"/>
+                    </a:xfrm>
+                    <a:prstGeom prst="rect">
+                      <a:avLst/>
+                    </a:prstGeom>
+                    <a:noFill/>
+                    <a:ln>
+                      <a:noFill/>
+                    </a:ln>
+                  </pic:spPr>
+                </pic:pic>
+              </a:graphicData>
+            </a:graphic>
+          </wp:inline>
+        </w:drawing>
+      </w:r>
+    </w:p>
+    <w:p>
+      <w:pPr>
+        <w:widowControl/>
+        <w:jc w:val="left"/>
+        <w:rPr>
+          <w:rFonts w:ascii="SimSun" w:eastAsia="SimSun" w:hAnsi="SimSun" w:cs="SimSun"/>
+          <w:color w:val="333333"/>
+          <w:kern w:val="0"/>
+          <w:shd w:val="clear" w:color="auto" w:fill="FFFFFF"/>
+        </w:rPr>
+      </w:pPr>
+      <w:r>
+        <w:rPr>
+          <w:rFonts w:ascii="SimSun" w:eastAsia="SimSun" w:hAnsi="SimSun" w:cs="SimSun"/>
+          <w:color w:val="333333"/>
+          <w:kern w:val="0"/>
+          <w:shd w:val="clear" w:color="auto" w:fill="FFFFFF"/>
+        </w:rPr>
+        <w:lastRenderedPageBreak/>
+        <w:drawing>
+          <wp:inline distT="0" distB="0" distL="0" distR="0" wp14:anchorId="2B8430C8" wp14:editId="0DE24156">
+            <wp:extent cx="5892800" cy="5283200"/>
+            <wp:effectExtent l="0" t="0" r="0" b="0"/>
+            <wp:docPr id="5" name="图片 5" descr="eap5">
+              <a:hlinkClick xmlns:a="http://schemas.openxmlformats.org/drawingml/2006/main" r:id="rId6"/>
+            </wp:docPr>
+            <wp:cNvGraphicFramePr>
+              <a:graphicFrameLocks xmlns:a="http://schemas.openxmlformats.org/drawingml/2006/main" noChangeAspect="1"/>
+            </wp:cNvGraphicFramePr>
+            <a:graphic xmlns:a="http://schemas.openxmlformats.org/drawingml/2006/main">
+              <a:graphicData uri="http://schemas.openxmlformats.org/drawingml/2006/picture">
+                <pic:pic xmlns:pic="http://schemas.openxmlformats.org/drawingml/2006/picture">
+                  <pic:nvPicPr>
+                    <pic:cNvPr id="0" name="Picture 17" descr="eap5">
+                      <a:hlinkClick r:id="rId6"/>
+                    </pic:cNvPr>
+                    <pic:cNvPicPr>
+                      <a:picLocks noChangeAspect="1" noChangeArrowheads="1"/>
+                    </pic:cNvPicPr>
+                  </pic:nvPicPr>
+                  <pic:blipFill>
+                    <a:blip r:embed="rId7">
+                      <a:extLst>
+                        <a:ext uri="{28A0092B-C50C-407E-A947-70E740481C1C}">
+                          <a14:useLocalDpi xmlns:a14="http://schemas.microsoft.com/office/drawing/2010/main" val="0"/>
+                        </a:ext>
+                      </a:extLst>
+                    </a:blip>
+                    <a:srcRect/>
+                    <a:stretch>
+                      <a:fillRect/>
+                    </a:stretch>
+                  </pic:blipFill>
+                  <pic:spPr bwMode="auto">
+                    <a:xfrm>
+                      <a:off x="0" y="0"/>
+                      <a:ext cx="5892800" cy="5283200"/>
+                    </a:xfrm>
+                    <a:prstGeom prst="rect">
+                      <a:avLst/>
+                    </a:prstGeom>
+                    <a:noFill/>
+                    <a:ln>
+                      <a:noFill/>
+                    </a:ln>
+                  </pic:spPr>
+                </pic:pic>
+              </a:graphicData>
+            </a:graphic>
+          </wp:inline>
+        </w:drawing>
+      </w:r>
+    </w:p>
+    <w:p>
+      <w:pPr>
+        <w:widowControl/>
+        <w:jc w:val="left"/>
+        <w:rPr>
+          <w:rFonts w:ascii="SimSun" w:eastAsia="SimSun" w:hAnsi="SimSun" w:cs="SimSun" w:hint="eastAsia"/>
+          <w:color w:val="333333"/>
+          <w:kern w:val="0"/>
+          <w:shd w:val="clear" w:color="auto" w:fill="FFFFFF"/>
+        </w:rPr>
+      </w:pPr>
+      <w:r>
+        <w:rPr>
+          <w:rFonts w:ascii="SimSun" w:eastAsia="SimSun" w:hAnsi="SimSun" w:cs="SimSun"/>
+          <w:color w:val="333333"/>
+          <w:kern w:val="0"/>
+          <w:shd w:val="clear" w:color="auto" w:fill="FFFFFF"/>
+        </w:rPr>
+        <w:drawing>
+          <wp:inline distT="0" distB="0" distL="0" distR="0" wp14:anchorId="09502820" wp14:editId="6996DD2E">
+            <wp:extent cx="5245100" cy="2387600"/>
+            <wp:effectExtent l="0" t="0" r="12700" b="0"/>
+            <wp:docPr id="4" name="图片 4" descr="eap6">
+              <a:hlinkClick xmlns:a="http://schemas.openxmlformats.org/drawingml/2006/main" r:id="rId8"/>
+            </wp:docPr>
+            <wp:cNvGraphicFramePr>
+              <a:graphicFrameLocks xmlns:a="http://schemas.openxmlformats.org/drawingml/2006/main" noChangeAspect="1"/>
+            </wp:cNvGraphicFramePr>
+            <a:graphic xmlns:a="http://schemas.openxmlformats.org/drawingml/2006/main">
+              <a:graphicData uri="http://schemas.openxmlformats.org/drawingml/2006/picture">
+                <pic:pic xmlns:pic="http://schemas.openxmlformats.org/drawingml/2006/picture">
+                  <pic:nvPicPr>
+                    <pic:cNvPr id="0" name="Picture 18" descr="eap6">
+                      <a:hlinkClick r:id="rId8"/>
+                    </pic:cNvPr>
+                    <pic:cNvPicPr>
+                      <a:picLocks noChangeAspect="1" noChangeArrowheads="1"/>
+                    </pic:cNvPicPr>
+                  </pic:nvPicPr>
+                  <pic:blipFill>
+                    <a:blip r:embed="rId9">
+                      <a:extLst>
+                        <a:ext uri="{28A0092B-C50C-407E-A947-70E740481C1C}">
+                          <a14:useLocalDpi xmlns:a14="http://schemas.microsoft.com/office/drawing/2010/main" val="0"/>
+                        </a:ext>
+                      </a:extLst>
+                    </a:blip>
+                    <a:srcRect/>
+                    <a:stretch>
+                      <a:fillRect/>
+                    </a:stretch>
+                  </pic:blipFill>
+                  <pic:spPr bwMode="auto">
+                    <a:xfrm>
+                      <a:off x="0" y="0"/>
+                      <a:ext cx="5245100" cy="2387600"/>
+                    </a:xfrm>
+                    <a:prstGeom prst="rect">
+                      <a:avLst/>
+                    </a:prstGeom>
+                    <a:noFill/>
+                    <a:ln>
+                      <a:noFill/>
+                    </a:ln>
+                  </pic:spPr>
+                </pic:pic>
+              </a:graphicData>
+            </a:graphic>
+          </wp:inline>
+        </w:drawing>
+      </w:r>
+      <w:r>
+        <w:rPr>
+          <w:rFonts w:ascii="SimSun" w:eastAsia="SimSun" w:hAnsi="SimSun" w:cs="SimSun"/>
+          <w:b/>
+          <w:bCs/>
+          <w:color w:val="333333"/>
+          <w:kern w:val="0"/>
+          <w:shd w:val="clear" w:color="auto" w:fill="FFFFFF"/>
+        </w:rPr>
+        <w:t> </w:t>
+      </w:r>
     </w:p>
     <w:p>
       <w:pPr>
@@ -142,36 +741,76 @@
           <w:rFonts w:ascii="Courier New" w:hAnsi="Courier New" w:cs="Courier New"/>
         </w:rPr>
       </w:pPr>
-    </w:p>
-    <w:p>
-      <w:pPr>
-        <w:pStyle w:val="a3"/>
-        <w:rPr>
-          <w:rFonts w:ascii="Courier New" w:hAnsi="Courier New" w:cs="Courier New"/>
-        </w:rPr>
-      </w:pPr>
-    </w:p>
-    <w:p>
-      <w:pPr>
-        <w:pStyle w:val="a3"/>
-        <w:rPr>
-          <w:rFonts w:ascii="Courier New" w:hAnsi="Courier New" w:cs="Courier New"/>
-        </w:rPr>
-      </w:pPr>
-      <w:r>
-        <w:rPr>
-          <w:rFonts w:ascii="Courier New" w:hAnsi="Courier New" w:cs="Courier New"/>
-        </w:rPr>
-        <w:t>4.</w:t>
-      </w:r>
-      <w:r>
-        <w:rPr>
-          <w:rFonts w:ascii="Courier New" w:hAnsi="Courier New" w:cs="Courier New"/>
-        </w:rPr>
-        <w:t>详细过程：</w:t>
+      <w:r>
+        <w:rPr>
+          <w:rFonts w:ascii="Courier New" w:hAnsi="Courier New" w:cs="Courier New"/>
+        </w:rPr>
+        <w:drawing>
+          <wp:inline distT="0" distB="0" distL="0" distR="0" wp14:anchorId="1674EEA6" wp14:editId="1EF414B9">
+            <wp:extent cx="3556000" cy="2717800"/>
+            <wp:effectExtent l="0" t="0" r="0" b="0"/>
+            <wp:docPr id="1" name="图片 1"/>
+            <wp:cNvGraphicFramePr>
+              <a:graphicFrameLocks xmlns:a="http://schemas.openxmlformats.org/drawingml/2006/main" noChangeAspect="1"/>
+            </wp:cNvGraphicFramePr>
+            <a:graphic xmlns:a="http://schemas.openxmlformats.org/drawingml/2006/main">
+              <a:graphicData uri="http://schemas.openxmlformats.org/drawingml/2006/picture">
+                <pic:pic xmlns:pic="http://schemas.openxmlformats.org/drawingml/2006/picture">
+                  <pic:nvPicPr>
+                    <pic:cNvPr id="1" name=""/>
+                    <pic:cNvPicPr/>
+                  </pic:nvPicPr>
+                  <pic:blipFill>
+                    <a:blip r:embed="rId10"/>
+                    <a:stretch>
+                      <a:fillRect/>
+                    </a:stretch>
+                  </pic:blipFill>
+                  <pic:spPr>
+                    <a:xfrm>
+                      <a:off x="0" y="0"/>
+                      <a:ext cx="3556000" cy="2717800"/>
+                    </a:xfrm>
+                    <a:prstGeom prst="rect">
+                      <a:avLst/>
+                    </a:prstGeom>
+                  </pic:spPr>
+                </pic:pic>
+              </a:graphicData>
+            </a:graphic>
+          </wp:inline>
+        </w:drawing>
       </w:r>
       <w:bookmarkStart w:id="0" w:name="_GoBack"/>
       <w:bookmarkEnd w:id="0"/>
+    </w:p>
+    <w:p>
+      <w:pPr>
+        <w:pStyle w:val="a3"/>
+        <w:rPr>
+          <w:rFonts w:ascii="Courier New" w:hAnsi="Courier New" w:cs="Courier New"/>
+        </w:rPr>
+      </w:pPr>
+    </w:p>
+    <w:p>
+      <w:pPr>
+        <w:pStyle w:val="a3"/>
+        <w:rPr>
+          <w:rFonts w:ascii="Courier New" w:hAnsi="Courier New" w:cs="Courier New"/>
+        </w:rPr>
+      </w:pPr>
+      <w:r>
+        <w:rPr>
+          <w:rFonts w:ascii="Courier New" w:hAnsi="Courier New" w:cs="Courier New"/>
+        </w:rPr>
+        <w:t>4.</w:t>
+      </w:r>
+      <w:r>
+        <w:rPr>
+          <w:rFonts w:ascii="Courier New" w:hAnsi="Courier New" w:cs="Courier New"/>
+        </w:rPr>
+        <w:t>详细过程：</w:t>
+      </w:r>
     </w:p>
     <w:p>
       <w:pPr>
@@ -598,7 +1237,6 @@
   <w:style w:type="character" w:default="1" w:styleId="a0">
     <w:name w:val="Default Paragraph Font"/>
     <w:uiPriority w:val="1"/>
-    <w:semiHidden/>
     <w:unhideWhenUsed/>
   </w:style>
   <w:style w:type="table" w:default="1" w:styleId="a1">

</xml_diff>